<commit_message>
Acqua, orsi, procioni, ecc...
</commit_message>
<xml_diff>
--- a/Assets/Docs/GDD.docx
+++ b/Assets/Docs/GDD.docx
@@ -49,36 +49,164 @@
       <w:r>
         <w:t>Massimo 3 punti vita, di default sono 2</w:t>
       </w:r>
+    </w:p>
+    <w:p>
+      <w:r>
+        <w:t>Principali meccaniche</w:t>
+      </w:r>
+    </w:p>
+    <w:p>
+      <w:pPr>
+        <w:pStyle w:val="Paragrafoelenco"/>
+        <w:numPr>
+          <w:ilvl w:val="0"/>
+          <w:numId w:val="1"/>
+        </w:numPr>
+      </w:pPr>
+      <w:r>
+        <w:t>Salto</w:t>
+      </w:r>
+    </w:p>
+    <w:p>
+      <w:pPr>
+        <w:pStyle w:val="Paragrafoelenco"/>
+        <w:numPr>
+          <w:ilvl w:val="0"/>
+          <w:numId w:val="1"/>
+        </w:numPr>
+      </w:pPr>
+      <w:r>
+        <w:t>Corsa</w:t>
+      </w:r>
+    </w:p>
+    <w:p>
+      <w:pPr>
+        <w:pStyle w:val="Paragrafoelenco"/>
+        <w:numPr>
+          <w:ilvl w:val="0"/>
+          <w:numId w:val="1"/>
+        </w:numPr>
+      </w:pPr>
+      <w:r>
+        <w:t>Raccoglimento monete</w:t>
+      </w:r>
+    </w:p>
+    <w:p>
+      <w:pPr>
+        <w:pStyle w:val="Paragrafoelenco"/>
+        <w:numPr>
+          <w:ilvl w:val="0"/>
+          <w:numId w:val="1"/>
+        </w:numPr>
+      </w:pPr>
+      <w:r>
+        <w:t>Vita</w:t>
+      </w:r>
+    </w:p>
+    <w:p>
+      <w:pPr>
+        <w:pStyle w:val="Titolo3"/>
+      </w:pPr>
+      <w:r>
+        <w:t>Distanze dei salti:</w:t>
+      </w:r>
+    </w:p>
+    <w:p>
+      <w:r>
+        <w:t>Sono possibili 3 classi di distanze dei salti necessari.</w:t>
+      </w:r>
+    </w:p>
+    <w:p>
+      <w:pPr>
+        <w:pStyle w:val="Paragrafoelenco"/>
+        <w:numPr>
+          <w:ilvl w:val="0"/>
+          <w:numId w:val="1"/>
+        </w:numPr>
+      </w:pPr>
+      <w:r>
+        <w:t>Corta -&gt; dev’essere possibile partendo da fermi</w:t>
+      </w:r>
+    </w:p>
+    <w:p>
+      <w:pPr>
+        <w:pStyle w:val="Paragrafoelenco"/>
+        <w:numPr>
+          <w:ilvl w:val="0"/>
+          <w:numId w:val="1"/>
+        </w:numPr>
+      </w:pPr>
+      <w:r>
+        <w:t>Media -&gt; dev’essere possibile camminando</w:t>
+      </w:r>
+    </w:p>
+    <w:p>
+      <w:pPr>
+        <w:pStyle w:val="Paragrafoelenco"/>
+        <w:numPr>
+          <w:ilvl w:val="0"/>
+          <w:numId w:val="1"/>
+        </w:numPr>
+      </w:pPr>
+      <w:r>
+        <w:t>Lunga -&gt; dev’essere necessario correre</w:t>
+      </w:r>
       <w:bookmarkStart w:id="0" w:name="_GoBack"/>
       <w:bookmarkEnd w:id="0"/>
     </w:p>
     <w:p>
-      <w:r>
-        <w:t>Principali meccaniche</w:t>
-      </w:r>
-    </w:p>
-    <w:p>
-      <w:pPr>
-        <w:pStyle w:val="Paragrafoelenco"/>
-        <w:numPr>
-          <w:ilvl w:val="0"/>
-          <w:numId w:val="1"/>
-        </w:numPr>
-      </w:pPr>
-      <w:r>
-        <w:t>Salto</w:t>
-      </w:r>
-    </w:p>
-    <w:p>
-      <w:pPr>
-        <w:pStyle w:val="Paragrafoelenco"/>
-        <w:numPr>
-          <w:ilvl w:val="0"/>
-          <w:numId w:val="1"/>
-        </w:numPr>
-      </w:pPr>
-      <w:r>
-        <w:t>Corsa</w:t>
+      <w:pPr>
+        <w:pStyle w:val="Titolo3"/>
+      </w:pPr>
+      <w:r>
+        <w:t>Indicazioni su</w:t>
+      </w:r>
+      <w:r>
+        <w:t>i collezionabili</w:t>
+      </w:r>
+      <w:r>
+        <w:t>:</w:t>
+      </w:r>
+    </w:p>
+    <w:p>
+      <w:r>
+        <w:t>Ci sono tre possibili altezze alle quali si possono prendere:</w:t>
+      </w:r>
+    </w:p>
+    <w:p>
+      <w:pPr>
+        <w:pStyle w:val="Paragrafoelenco"/>
+        <w:numPr>
+          <w:ilvl w:val="0"/>
+          <w:numId w:val="1"/>
+        </w:numPr>
+      </w:pPr>
+      <w:r>
+        <w:t>Mentre si cammina -&gt; 1.5</w:t>
+      </w:r>
+    </w:p>
+    <w:p>
+      <w:pPr>
+        <w:pStyle w:val="Paragrafoelenco"/>
+        <w:numPr>
+          <w:ilvl w:val="0"/>
+          <w:numId w:val="1"/>
+        </w:numPr>
+      </w:pPr>
+      <w:r>
+        <w:t>All’apice del salto -&gt; 3.5</w:t>
+      </w:r>
+    </w:p>
+    <w:p>
+      <w:pPr>
+        <w:pStyle w:val="Paragrafoelenco"/>
+        <w:numPr>
+          <w:ilvl w:val="0"/>
+          <w:numId w:val="1"/>
+        </w:numPr>
+      </w:pPr>
+      <w:r>
+        <w:t>Salto “semplice” -&gt; 3</w:t>
       </w:r>
     </w:p>
     <w:p>

</xml_diff>